<commit_message>
add database diagram to srs document
</commit_message>
<xml_diff>
--- a/Team10_SRS.docx
+++ b/Team10_SRS.docx
@@ -1,6 +1,6 @@
 
 <file path=word/document.xml><?xml version="1.0" encoding="utf-8"?>
-<w:document xmlns:wpc="http://schemas.microsoft.com/office/word/2010/wordprocessingCanvas" xmlns:cx="http://schemas.microsoft.com/office/drawing/2014/chartex" xmlns:cx1="http://schemas.microsoft.com/office/drawing/2015/9/8/chartex" xmlns:cx2="http://schemas.microsoft.com/office/drawing/2015/10/21/chartex" xmlns:cx3="http://schemas.microsoft.com/office/drawing/2016/5/9/chartex" xmlns:cx4="http://schemas.microsoft.com/office/drawing/2016/5/10/chartex" xmlns:cx5="http://schemas.microsoft.com/office/drawing/2016/5/11/chartex" xmlns:cx6="http://schemas.microsoft.com/office/drawing/2016/5/12/chartex" xmlns:cx7="http://schemas.microsoft.com/office/drawing/2016/5/13/chartex" xmlns:cx8="http://schemas.microsoft.com/office/drawing/2016/5/14/chartex" xmlns:mc="http://schemas.openxmlformats.org/markup-compatibility/2006" xmlns:aink="http://schemas.microsoft.com/office/drawing/2016/ink" xmlns:am3d="http://schemas.microsoft.com/office/drawing/2017/model3d" xmlns:o="urn:schemas-microsoft-com:office:office" xmlns:oel="http://schemas.microsoft.com/office/2019/extlst" xmlns:r="http://schemas.openxmlformats.org/officeDocument/2006/relationships" xmlns:m="http://schemas.openxmlformats.org/officeDocument/2006/math" xmlns:v="urn:schemas-microsoft-com:vml" xmlns:wp14="http://schemas.microsoft.com/office/word/2010/wordprocessingDrawing" xmlns:wp="http://schemas.openxmlformats.org/drawingml/2006/wordprocessingDrawing" xmlns:w10="urn:schemas-microsoft-com:office:word" xmlns:w="http://schemas.openxmlformats.org/wordprocessingml/2006/main" xmlns:w14="http://schemas.microsoft.com/office/word/2010/wordml" xmlns:w15="http://schemas.microsoft.com/office/word/2012/wordml" xmlns:w16cex="http://schemas.microsoft.com/office/word/2018/wordml/cex" xmlns:w16cid="http://schemas.microsoft.com/office/word/2016/wordml/cid" xmlns:w16="http://schemas.microsoft.com/office/word/2018/wordml" xmlns:w16sdtdh="http://schemas.microsoft.com/office/word/2020/wordml/sdtdatahash" xmlns:w16se="http://schemas.microsoft.com/office/word/2015/wordml/symex" xmlns:wpg="http://schemas.microsoft.com/office/word/2010/wordprocessingGroup" xmlns:wpi="http://schemas.microsoft.com/office/word/2010/wordprocessingInk" xmlns:wne="http://schemas.microsoft.com/office/word/2006/wordml" xmlns:wps="http://schemas.microsoft.com/office/word/2010/wordprocessingShape" mc:Ignorable="w14 w15 w16se w16cid w16 w16cex w16sdtdh wp14">
+<w:document xmlns:wpc="http://schemas.microsoft.com/office/word/2010/wordprocessingCanvas" xmlns:cx="http://schemas.microsoft.com/office/drawing/2014/chartex" xmlns:cx1="http://schemas.microsoft.com/office/drawing/2015/9/8/chartex" xmlns:cx2="http://schemas.microsoft.com/office/drawing/2015/10/21/chartex" xmlns:cx3="http://schemas.microsoft.com/office/drawing/2016/5/9/chartex" xmlns:cx4="http://schemas.microsoft.com/office/drawing/2016/5/10/chartex" xmlns:cx5="http://schemas.microsoft.com/office/drawing/2016/5/11/chartex" xmlns:cx6="http://schemas.microsoft.com/office/drawing/2016/5/12/chartex" xmlns:cx7="http://schemas.microsoft.com/office/drawing/2016/5/13/chartex" xmlns:cx8="http://schemas.microsoft.com/office/drawing/2016/5/14/chartex" xmlns:mc="http://schemas.openxmlformats.org/markup-compatibility/2006" xmlns:aink="http://schemas.microsoft.com/office/drawing/2016/ink" xmlns:am3d="http://schemas.microsoft.com/office/drawing/2017/model3d" xmlns:o="urn:schemas-microsoft-com:office:office" xmlns:oel="http://schemas.microsoft.com/office/2019/extlst" xmlns:r="http://schemas.openxmlformats.org/officeDocument/2006/relationships" xmlns:m="http://schemas.openxmlformats.org/officeDocument/2006/math" xmlns:v="urn:schemas-microsoft-com:vml" xmlns:wp14="http://schemas.microsoft.com/office/word/2010/wordprocessingDrawing" xmlns:wp="http://schemas.openxmlformats.org/drawingml/2006/wordprocessingDrawing" xmlns:w10="urn:schemas-microsoft-com:office:word" xmlns:w="http://schemas.openxmlformats.org/wordprocessingml/2006/main" xmlns:w14="http://schemas.microsoft.com/office/word/2010/wordml" xmlns:w15="http://schemas.microsoft.com/office/word/2012/wordml" xmlns:w16cex="http://schemas.microsoft.com/office/word/2018/wordml/cex" xmlns:w16cid="http://schemas.microsoft.com/office/word/2016/wordml/cid" xmlns:w16="http://schemas.microsoft.com/office/word/2018/wordml" xmlns:w16du="http://schemas.microsoft.com/office/word/2023/wordml/word16du" xmlns:w16sdtdh="http://schemas.microsoft.com/office/word/2020/wordml/sdtdatahash" xmlns:w16se="http://schemas.microsoft.com/office/word/2015/wordml/symex" xmlns:wpg="http://schemas.microsoft.com/office/word/2010/wordprocessingGroup" xmlns:wpi="http://schemas.microsoft.com/office/word/2010/wordprocessingInk" xmlns:wne="http://schemas.microsoft.com/office/word/2006/wordml" xmlns:wps="http://schemas.microsoft.com/office/word/2010/wordprocessingShape" mc:Ignorable="w14 w15 w16se w16cid w16 w16cex w16sdtdh wp14">
   <w:body>
     <w:p>
       <w:pPr>
@@ -9557,10 +9557,10 @@
           <w:noProof/>
         </w:rPr>
         <w:drawing>
-          <wp:inline distT="0" distB="0" distL="0" distR="0" wp14:anchorId="7E9E9CAE" wp14:editId="430AECEF">
-            <wp:extent cx="4143375" cy="4572000"/>
-            <wp:effectExtent l="0" t="0" r="0" b="0"/>
-            <wp:docPr id="1518725960" name="Picture 1518725960"/>
+          <wp:inline distT="0" distB="0" distL="0" distR="0" wp14:anchorId="4EFB6978" wp14:editId="10D752C2">
+            <wp:extent cx="5943600" cy="3653155"/>
+            <wp:effectExtent l="0" t="0" r="0" b="4445"/>
+            <wp:docPr id="1" name="Picture 1" descr="Diagram&#10;&#10;Description automatically generated"/>
             <wp:cNvGraphicFramePr>
               <a:graphicFrameLocks xmlns:a="http://schemas.openxmlformats.org/drawingml/2006/main" noChangeAspect="1"/>
             </wp:cNvGraphicFramePr>
@@ -9568,7 +9568,7 @@
               <a:graphicData uri="http://schemas.openxmlformats.org/drawingml/2006/picture">
                 <pic:pic xmlns:pic="http://schemas.openxmlformats.org/drawingml/2006/picture">
                   <pic:nvPicPr>
-                    <pic:cNvPr id="0" name=""/>
+                    <pic:cNvPr id="1" name="Picture 1" descr="Diagram&#10;&#10;Description automatically generated"/>
                     <pic:cNvPicPr/>
                   </pic:nvPicPr>
                   <pic:blipFill>
@@ -9586,7 +9586,7 @@
                   <pic:spPr>
                     <a:xfrm>
                       <a:off x="0" y="0"/>
-                      <a:ext cx="4143375" cy="4572000"/>
+                      <a:ext cx="5943600" cy="3653155"/>
                     </a:xfrm>
                     <a:prstGeom prst="rect">
                       <a:avLst/>
@@ -9735,7 +9735,6 @@
           <w:sz w:val="24"/>
           <w:szCs w:val="24"/>
         </w:rPr>
-        <w:lastRenderedPageBreak/>
         <w:t xml:space="preserve">When an order is </w:t>
       </w:r>
       <w:r>
@@ -9902,7 +9901,16 @@
           <w:sz w:val="24"/>
           <w:szCs w:val="24"/>
         </w:rPr>
-        <w:t xml:space="preserve"> and time it was shipped,</w:t>
+        <w:t xml:space="preserve"> and time it was </w:t>
+      </w:r>
+      <w:r>
+        <w:rPr>
+          <w:rFonts w:ascii="Times New Roman" w:eastAsia="Times New Roman" w:hAnsi="Times New Roman" w:cs="Times New Roman"/>
+          <w:sz w:val="24"/>
+          <w:szCs w:val="24"/>
+        </w:rPr>
+        <w:lastRenderedPageBreak/>
+        <w:t>shipped,</w:t>
       </w:r>
       <w:r>
         <w:rPr>
@@ -10125,7 +10133,7 @@
 </file>
 
 <file path=word/endnotes.xml><?xml version="1.0" encoding="utf-8"?>
-<w:endnotes xmlns:wpc="http://schemas.microsoft.com/office/word/2010/wordprocessingCanvas" xmlns:cx="http://schemas.microsoft.com/office/drawing/2014/chartex" xmlns:cx1="http://schemas.microsoft.com/office/drawing/2015/9/8/chartex" xmlns:cx2="http://schemas.microsoft.com/office/drawing/2015/10/21/chartex" xmlns:cx3="http://schemas.microsoft.com/office/drawing/2016/5/9/chartex" xmlns:cx4="http://schemas.microsoft.com/office/drawing/2016/5/10/chartex" xmlns:cx5="http://schemas.microsoft.com/office/drawing/2016/5/11/chartex" xmlns:cx6="http://schemas.microsoft.com/office/drawing/2016/5/12/chartex" xmlns:cx7="http://schemas.microsoft.com/office/drawing/2016/5/13/chartex" xmlns:cx8="http://schemas.microsoft.com/office/drawing/2016/5/14/chartex" xmlns:mc="http://schemas.openxmlformats.org/markup-compatibility/2006" xmlns:aink="http://schemas.microsoft.com/office/drawing/2016/ink" xmlns:am3d="http://schemas.microsoft.com/office/drawing/2017/model3d" xmlns:o="urn:schemas-microsoft-com:office:office" xmlns:oel="http://schemas.microsoft.com/office/2019/extlst" xmlns:r="http://schemas.openxmlformats.org/officeDocument/2006/relationships" xmlns:m="http://schemas.openxmlformats.org/officeDocument/2006/math" xmlns:v="urn:schemas-microsoft-com:vml" xmlns:wp14="http://schemas.microsoft.com/office/word/2010/wordprocessingDrawing" xmlns:wp="http://schemas.openxmlformats.org/drawingml/2006/wordprocessingDrawing" xmlns:w10="urn:schemas-microsoft-com:office:word" xmlns:w="http://schemas.openxmlformats.org/wordprocessingml/2006/main" xmlns:w14="http://schemas.microsoft.com/office/word/2010/wordml" xmlns:w15="http://schemas.microsoft.com/office/word/2012/wordml" xmlns:w16cex="http://schemas.microsoft.com/office/word/2018/wordml/cex" xmlns:w16cid="http://schemas.microsoft.com/office/word/2016/wordml/cid" xmlns:w16="http://schemas.microsoft.com/office/word/2018/wordml" xmlns:w16sdtdh="http://schemas.microsoft.com/office/word/2020/wordml/sdtdatahash" xmlns:w16se="http://schemas.microsoft.com/office/word/2015/wordml/symex" xmlns:wpg="http://schemas.microsoft.com/office/word/2010/wordprocessingGroup" xmlns:wpi="http://schemas.microsoft.com/office/word/2010/wordprocessingInk" xmlns:wne="http://schemas.microsoft.com/office/word/2006/wordml" xmlns:wps="http://schemas.microsoft.com/office/word/2010/wordprocessingShape" mc:Ignorable="w14 w15 w16se w16cid w16 w16cex w16sdtdh wp14">
+<w:endnotes xmlns:wpc="http://schemas.microsoft.com/office/word/2010/wordprocessingCanvas" xmlns:cx="http://schemas.microsoft.com/office/drawing/2014/chartex" xmlns:cx1="http://schemas.microsoft.com/office/drawing/2015/9/8/chartex" xmlns:cx2="http://schemas.microsoft.com/office/drawing/2015/10/21/chartex" xmlns:cx3="http://schemas.microsoft.com/office/drawing/2016/5/9/chartex" xmlns:cx4="http://schemas.microsoft.com/office/drawing/2016/5/10/chartex" xmlns:cx5="http://schemas.microsoft.com/office/drawing/2016/5/11/chartex" xmlns:cx6="http://schemas.microsoft.com/office/drawing/2016/5/12/chartex" xmlns:cx7="http://schemas.microsoft.com/office/drawing/2016/5/13/chartex" xmlns:cx8="http://schemas.microsoft.com/office/drawing/2016/5/14/chartex" xmlns:mc="http://schemas.openxmlformats.org/markup-compatibility/2006" xmlns:aink="http://schemas.microsoft.com/office/drawing/2016/ink" xmlns:am3d="http://schemas.microsoft.com/office/drawing/2017/model3d" xmlns:o="urn:schemas-microsoft-com:office:office" xmlns:oel="http://schemas.microsoft.com/office/2019/extlst" xmlns:r="http://schemas.openxmlformats.org/officeDocument/2006/relationships" xmlns:m="http://schemas.openxmlformats.org/officeDocument/2006/math" xmlns:v="urn:schemas-microsoft-com:vml" xmlns:wp14="http://schemas.microsoft.com/office/word/2010/wordprocessingDrawing" xmlns:wp="http://schemas.openxmlformats.org/drawingml/2006/wordprocessingDrawing" xmlns:w10="urn:schemas-microsoft-com:office:word" xmlns:w="http://schemas.openxmlformats.org/wordprocessingml/2006/main" xmlns:w14="http://schemas.microsoft.com/office/word/2010/wordml" xmlns:w15="http://schemas.microsoft.com/office/word/2012/wordml" xmlns:w16cex="http://schemas.microsoft.com/office/word/2018/wordml/cex" xmlns:w16cid="http://schemas.microsoft.com/office/word/2016/wordml/cid" xmlns:w16="http://schemas.microsoft.com/office/word/2018/wordml" xmlns:w16du="http://schemas.microsoft.com/office/word/2023/wordml/word16du" xmlns:w16sdtdh="http://schemas.microsoft.com/office/word/2020/wordml/sdtdatahash" xmlns:w16se="http://schemas.microsoft.com/office/word/2015/wordml/symex" xmlns:wpg="http://schemas.microsoft.com/office/word/2010/wordprocessingGroup" xmlns:wpi="http://schemas.microsoft.com/office/word/2010/wordprocessingInk" xmlns:wne="http://schemas.microsoft.com/office/word/2006/wordml" xmlns:wps="http://schemas.microsoft.com/office/word/2010/wordprocessingShape" mc:Ignorable="w14 w15 w16se w16cid w16 w16cex w16sdtdh wp14">
   <w:endnote w:type="separator" w:id="-1">
     <w:p>
       <w:pPr>
@@ -10150,7 +10158,7 @@
 </file>
 
 <file path=word/footnotes.xml><?xml version="1.0" encoding="utf-8"?>
-<w:footnotes xmlns:wpc="http://schemas.microsoft.com/office/word/2010/wordprocessingCanvas" xmlns:cx="http://schemas.microsoft.com/office/drawing/2014/chartex" xmlns:cx1="http://schemas.microsoft.com/office/drawing/2015/9/8/chartex" xmlns:cx2="http://schemas.microsoft.com/office/drawing/2015/10/21/chartex" xmlns:cx3="http://schemas.microsoft.com/office/drawing/2016/5/9/chartex" xmlns:cx4="http://schemas.microsoft.com/office/drawing/2016/5/10/chartex" xmlns:cx5="http://schemas.microsoft.com/office/drawing/2016/5/11/chartex" xmlns:cx6="http://schemas.microsoft.com/office/drawing/2016/5/12/chartex" xmlns:cx7="http://schemas.microsoft.com/office/drawing/2016/5/13/chartex" xmlns:cx8="http://schemas.microsoft.com/office/drawing/2016/5/14/chartex" xmlns:mc="http://schemas.openxmlformats.org/markup-compatibility/2006" xmlns:aink="http://schemas.microsoft.com/office/drawing/2016/ink" xmlns:am3d="http://schemas.microsoft.com/office/drawing/2017/model3d" xmlns:o="urn:schemas-microsoft-com:office:office" xmlns:oel="http://schemas.microsoft.com/office/2019/extlst" xmlns:r="http://schemas.openxmlformats.org/officeDocument/2006/relationships" xmlns:m="http://schemas.openxmlformats.org/officeDocument/2006/math" xmlns:v="urn:schemas-microsoft-com:vml" xmlns:wp14="http://schemas.microsoft.com/office/word/2010/wordprocessingDrawing" xmlns:wp="http://schemas.openxmlformats.org/drawingml/2006/wordprocessingDrawing" xmlns:w10="urn:schemas-microsoft-com:office:word" xmlns:w="http://schemas.openxmlformats.org/wordprocessingml/2006/main" xmlns:w14="http://schemas.microsoft.com/office/word/2010/wordml" xmlns:w15="http://schemas.microsoft.com/office/word/2012/wordml" xmlns:w16cex="http://schemas.microsoft.com/office/word/2018/wordml/cex" xmlns:w16cid="http://schemas.microsoft.com/office/word/2016/wordml/cid" xmlns:w16="http://schemas.microsoft.com/office/word/2018/wordml" xmlns:w16sdtdh="http://schemas.microsoft.com/office/word/2020/wordml/sdtdatahash" xmlns:w16se="http://schemas.microsoft.com/office/word/2015/wordml/symex" xmlns:wpg="http://schemas.microsoft.com/office/word/2010/wordprocessingGroup" xmlns:wpi="http://schemas.microsoft.com/office/word/2010/wordprocessingInk" xmlns:wne="http://schemas.microsoft.com/office/word/2006/wordml" xmlns:wps="http://schemas.microsoft.com/office/word/2010/wordprocessingShape" mc:Ignorable="w14 w15 w16se w16cid w16 w16cex w16sdtdh wp14">
+<w:footnotes xmlns:wpc="http://schemas.microsoft.com/office/word/2010/wordprocessingCanvas" xmlns:cx="http://schemas.microsoft.com/office/drawing/2014/chartex" xmlns:cx1="http://schemas.microsoft.com/office/drawing/2015/9/8/chartex" xmlns:cx2="http://schemas.microsoft.com/office/drawing/2015/10/21/chartex" xmlns:cx3="http://schemas.microsoft.com/office/drawing/2016/5/9/chartex" xmlns:cx4="http://schemas.microsoft.com/office/drawing/2016/5/10/chartex" xmlns:cx5="http://schemas.microsoft.com/office/drawing/2016/5/11/chartex" xmlns:cx6="http://schemas.microsoft.com/office/drawing/2016/5/12/chartex" xmlns:cx7="http://schemas.microsoft.com/office/drawing/2016/5/13/chartex" xmlns:cx8="http://schemas.microsoft.com/office/drawing/2016/5/14/chartex" xmlns:mc="http://schemas.openxmlformats.org/markup-compatibility/2006" xmlns:aink="http://schemas.microsoft.com/office/drawing/2016/ink" xmlns:am3d="http://schemas.microsoft.com/office/drawing/2017/model3d" xmlns:o="urn:schemas-microsoft-com:office:office" xmlns:oel="http://schemas.microsoft.com/office/2019/extlst" xmlns:r="http://schemas.openxmlformats.org/officeDocument/2006/relationships" xmlns:m="http://schemas.openxmlformats.org/officeDocument/2006/math" xmlns:v="urn:schemas-microsoft-com:vml" xmlns:wp14="http://schemas.microsoft.com/office/word/2010/wordprocessingDrawing" xmlns:wp="http://schemas.openxmlformats.org/drawingml/2006/wordprocessingDrawing" xmlns:w10="urn:schemas-microsoft-com:office:word" xmlns:w="http://schemas.openxmlformats.org/wordprocessingml/2006/main" xmlns:w14="http://schemas.microsoft.com/office/word/2010/wordml" xmlns:w15="http://schemas.microsoft.com/office/word/2012/wordml" xmlns:w16cex="http://schemas.microsoft.com/office/word/2018/wordml/cex" xmlns:w16cid="http://schemas.microsoft.com/office/word/2016/wordml/cid" xmlns:w16="http://schemas.microsoft.com/office/word/2018/wordml" xmlns:w16du="http://schemas.microsoft.com/office/word/2023/wordml/word16du" xmlns:w16sdtdh="http://schemas.microsoft.com/office/word/2020/wordml/sdtdatahash" xmlns:w16se="http://schemas.microsoft.com/office/word/2015/wordml/symex" xmlns:wpg="http://schemas.microsoft.com/office/word/2010/wordprocessingGroup" xmlns:wpi="http://schemas.microsoft.com/office/word/2010/wordprocessingInk" xmlns:wne="http://schemas.microsoft.com/office/word/2006/wordml" xmlns:wps="http://schemas.microsoft.com/office/word/2010/wordprocessingShape" mc:Ignorable="w14 w15 w16se w16cid w16 w16cex w16sdtdh wp14">
   <w:footnote w:type="separator" w:id="-1">
     <w:p>
       <w:pPr>
@@ -10175,7 +10183,7 @@
 </file>
 
 <file path=word/header1.xml><?xml version="1.0" encoding="utf-8"?>
-<w:hdr xmlns:wpc="http://schemas.microsoft.com/office/word/2010/wordprocessingCanvas" xmlns:cx="http://schemas.microsoft.com/office/drawing/2014/chartex" xmlns:cx1="http://schemas.microsoft.com/office/drawing/2015/9/8/chartex" xmlns:cx2="http://schemas.microsoft.com/office/drawing/2015/10/21/chartex" xmlns:cx3="http://schemas.microsoft.com/office/drawing/2016/5/9/chartex" xmlns:cx4="http://schemas.microsoft.com/office/drawing/2016/5/10/chartex" xmlns:cx5="http://schemas.microsoft.com/office/drawing/2016/5/11/chartex" xmlns:cx6="http://schemas.microsoft.com/office/drawing/2016/5/12/chartex" xmlns:cx7="http://schemas.microsoft.com/office/drawing/2016/5/13/chartex" xmlns:cx8="http://schemas.microsoft.com/office/drawing/2016/5/14/chartex" xmlns:mc="http://schemas.openxmlformats.org/markup-compatibility/2006" xmlns:aink="http://schemas.microsoft.com/office/drawing/2016/ink" xmlns:am3d="http://schemas.microsoft.com/office/drawing/2017/model3d" xmlns:o="urn:schemas-microsoft-com:office:office" xmlns:oel="http://schemas.microsoft.com/office/2019/extlst" xmlns:r="http://schemas.openxmlformats.org/officeDocument/2006/relationships" xmlns:m="http://schemas.openxmlformats.org/officeDocument/2006/math" xmlns:v="urn:schemas-microsoft-com:vml" xmlns:wp14="http://schemas.microsoft.com/office/word/2010/wordprocessingDrawing" xmlns:wp="http://schemas.openxmlformats.org/drawingml/2006/wordprocessingDrawing" xmlns:w10="urn:schemas-microsoft-com:office:word" xmlns:w="http://schemas.openxmlformats.org/wordprocessingml/2006/main" xmlns:w14="http://schemas.microsoft.com/office/word/2010/wordml" xmlns:w15="http://schemas.microsoft.com/office/word/2012/wordml" xmlns:w16cex="http://schemas.microsoft.com/office/word/2018/wordml/cex" xmlns:w16cid="http://schemas.microsoft.com/office/word/2016/wordml/cid" xmlns:w16="http://schemas.microsoft.com/office/word/2018/wordml" xmlns:w16sdtdh="http://schemas.microsoft.com/office/word/2020/wordml/sdtdatahash" xmlns:w16se="http://schemas.microsoft.com/office/word/2015/wordml/symex" xmlns:wpg="http://schemas.microsoft.com/office/word/2010/wordprocessingGroup" xmlns:wpi="http://schemas.microsoft.com/office/word/2010/wordprocessingInk" xmlns:wne="http://schemas.microsoft.com/office/word/2006/wordml" xmlns:wps="http://schemas.microsoft.com/office/word/2010/wordprocessingShape" mc:Ignorable="w14 w15 w16se w16cid w16 w16cex w16sdtdh wp14">
+<w:hdr xmlns:wpc="http://schemas.microsoft.com/office/word/2010/wordprocessingCanvas" xmlns:cx="http://schemas.microsoft.com/office/drawing/2014/chartex" xmlns:cx1="http://schemas.microsoft.com/office/drawing/2015/9/8/chartex" xmlns:cx2="http://schemas.microsoft.com/office/drawing/2015/10/21/chartex" xmlns:cx3="http://schemas.microsoft.com/office/drawing/2016/5/9/chartex" xmlns:cx4="http://schemas.microsoft.com/office/drawing/2016/5/10/chartex" xmlns:cx5="http://schemas.microsoft.com/office/drawing/2016/5/11/chartex" xmlns:cx6="http://schemas.microsoft.com/office/drawing/2016/5/12/chartex" xmlns:cx7="http://schemas.microsoft.com/office/drawing/2016/5/13/chartex" xmlns:cx8="http://schemas.microsoft.com/office/drawing/2016/5/14/chartex" xmlns:mc="http://schemas.openxmlformats.org/markup-compatibility/2006" xmlns:aink="http://schemas.microsoft.com/office/drawing/2016/ink" xmlns:am3d="http://schemas.microsoft.com/office/drawing/2017/model3d" xmlns:o="urn:schemas-microsoft-com:office:office" xmlns:oel="http://schemas.microsoft.com/office/2019/extlst" xmlns:r="http://schemas.openxmlformats.org/officeDocument/2006/relationships" xmlns:m="http://schemas.openxmlformats.org/officeDocument/2006/math" xmlns:v="urn:schemas-microsoft-com:vml" xmlns:wp14="http://schemas.microsoft.com/office/word/2010/wordprocessingDrawing" xmlns:wp="http://schemas.openxmlformats.org/drawingml/2006/wordprocessingDrawing" xmlns:w10="urn:schemas-microsoft-com:office:word" xmlns:w="http://schemas.openxmlformats.org/wordprocessingml/2006/main" xmlns:w14="http://schemas.microsoft.com/office/word/2010/wordml" xmlns:w15="http://schemas.microsoft.com/office/word/2012/wordml" xmlns:w16cex="http://schemas.microsoft.com/office/word/2018/wordml/cex" xmlns:w16cid="http://schemas.microsoft.com/office/word/2016/wordml/cid" xmlns:w16="http://schemas.microsoft.com/office/word/2018/wordml" xmlns:w16du="http://schemas.microsoft.com/office/word/2023/wordml/word16du" xmlns:w16sdtdh="http://schemas.microsoft.com/office/word/2020/wordml/sdtdatahash" xmlns:w16se="http://schemas.microsoft.com/office/word/2015/wordml/symex" xmlns:wpg="http://schemas.microsoft.com/office/word/2010/wordprocessingGroup" xmlns:wpi="http://schemas.microsoft.com/office/word/2010/wordprocessingInk" xmlns:wne="http://schemas.microsoft.com/office/word/2006/wordml" xmlns:wps="http://schemas.microsoft.com/office/word/2010/wordprocessingShape" mc:Ignorable="w14 w15 w16se w16cid w16 w16cex w16sdtdh wp14">
   <w:p>
     <w:pPr>
       <w:pStyle w:val="Header"/>
@@ -10634,7 +10642,7 @@
 </file>
 
 <file path=word/numbering.xml><?xml version="1.0" encoding="utf-8"?>
-<w:numbering xmlns:wpc="http://schemas.microsoft.com/office/word/2010/wordprocessingCanvas" xmlns:cx="http://schemas.microsoft.com/office/drawing/2014/chartex" xmlns:cx1="http://schemas.microsoft.com/office/drawing/2015/9/8/chartex" xmlns:cx2="http://schemas.microsoft.com/office/drawing/2015/10/21/chartex" xmlns:cx3="http://schemas.microsoft.com/office/drawing/2016/5/9/chartex" xmlns:cx4="http://schemas.microsoft.com/office/drawing/2016/5/10/chartex" xmlns:cx5="http://schemas.microsoft.com/office/drawing/2016/5/11/chartex" xmlns:cx6="http://schemas.microsoft.com/office/drawing/2016/5/12/chartex" xmlns:cx7="http://schemas.microsoft.com/office/drawing/2016/5/13/chartex" xmlns:cx8="http://schemas.microsoft.com/office/drawing/2016/5/14/chartex" xmlns:mc="http://schemas.openxmlformats.org/markup-compatibility/2006" xmlns:aink="http://schemas.microsoft.com/office/drawing/2016/ink" xmlns:am3d="http://schemas.microsoft.com/office/drawing/2017/model3d" xmlns:o="urn:schemas-microsoft-com:office:office" xmlns:oel="http://schemas.microsoft.com/office/2019/extlst" xmlns:r="http://schemas.openxmlformats.org/officeDocument/2006/relationships" xmlns:m="http://schemas.openxmlformats.org/officeDocument/2006/math" xmlns:v="urn:schemas-microsoft-com:vml" xmlns:wp14="http://schemas.microsoft.com/office/word/2010/wordprocessingDrawing" xmlns:wp="http://schemas.openxmlformats.org/drawingml/2006/wordprocessingDrawing" xmlns:w10="urn:schemas-microsoft-com:office:word" xmlns:w="http://schemas.openxmlformats.org/wordprocessingml/2006/main" xmlns:w14="http://schemas.microsoft.com/office/word/2010/wordml" xmlns:w15="http://schemas.microsoft.com/office/word/2012/wordml" xmlns:w16cex="http://schemas.microsoft.com/office/word/2018/wordml/cex" xmlns:w16cid="http://schemas.microsoft.com/office/word/2016/wordml/cid" xmlns:w16="http://schemas.microsoft.com/office/word/2018/wordml" xmlns:w16sdtdh="http://schemas.microsoft.com/office/word/2020/wordml/sdtdatahash" xmlns:w16se="http://schemas.microsoft.com/office/word/2015/wordml/symex" xmlns:wpg="http://schemas.microsoft.com/office/word/2010/wordprocessingGroup" xmlns:wpi="http://schemas.microsoft.com/office/word/2010/wordprocessingInk" xmlns:wne="http://schemas.microsoft.com/office/word/2006/wordml" xmlns:wps="http://schemas.microsoft.com/office/word/2010/wordprocessingShape" mc:Ignorable="w14 w15 w16se w16cid w16 w16cex w16sdtdh wp14">
+<w:numbering xmlns:wpc="http://schemas.microsoft.com/office/word/2010/wordprocessingCanvas" xmlns:cx="http://schemas.microsoft.com/office/drawing/2014/chartex" xmlns:cx1="http://schemas.microsoft.com/office/drawing/2015/9/8/chartex" xmlns:cx2="http://schemas.microsoft.com/office/drawing/2015/10/21/chartex" xmlns:cx3="http://schemas.microsoft.com/office/drawing/2016/5/9/chartex" xmlns:cx4="http://schemas.microsoft.com/office/drawing/2016/5/10/chartex" xmlns:cx5="http://schemas.microsoft.com/office/drawing/2016/5/11/chartex" xmlns:cx6="http://schemas.microsoft.com/office/drawing/2016/5/12/chartex" xmlns:cx7="http://schemas.microsoft.com/office/drawing/2016/5/13/chartex" xmlns:cx8="http://schemas.microsoft.com/office/drawing/2016/5/14/chartex" xmlns:mc="http://schemas.openxmlformats.org/markup-compatibility/2006" xmlns:aink="http://schemas.microsoft.com/office/drawing/2016/ink" xmlns:am3d="http://schemas.microsoft.com/office/drawing/2017/model3d" xmlns:o="urn:schemas-microsoft-com:office:office" xmlns:oel="http://schemas.microsoft.com/office/2019/extlst" xmlns:r="http://schemas.openxmlformats.org/officeDocument/2006/relationships" xmlns:m="http://schemas.openxmlformats.org/officeDocument/2006/math" xmlns:v="urn:schemas-microsoft-com:vml" xmlns:wp14="http://schemas.microsoft.com/office/word/2010/wordprocessingDrawing" xmlns:wp="http://schemas.openxmlformats.org/drawingml/2006/wordprocessingDrawing" xmlns:w10="urn:schemas-microsoft-com:office:word" xmlns:w="http://schemas.openxmlformats.org/wordprocessingml/2006/main" xmlns:w14="http://schemas.microsoft.com/office/word/2010/wordml" xmlns:w15="http://schemas.microsoft.com/office/word/2012/wordml" xmlns:w16cex="http://schemas.microsoft.com/office/word/2018/wordml/cex" xmlns:w16cid="http://schemas.microsoft.com/office/word/2016/wordml/cid" xmlns:w16="http://schemas.microsoft.com/office/word/2018/wordml" xmlns:w16du="http://schemas.microsoft.com/office/word/2023/wordml/word16du" xmlns:w16sdtdh="http://schemas.microsoft.com/office/word/2020/wordml/sdtdatahash" xmlns:w16se="http://schemas.microsoft.com/office/word/2015/wordml/symex" xmlns:wpg="http://schemas.microsoft.com/office/word/2010/wordprocessingGroup" xmlns:wpi="http://schemas.microsoft.com/office/word/2010/wordprocessingInk" xmlns:wne="http://schemas.microsoft.com/office/word/2006/wordml" xmlns:wps="http://schemas.microsoft.com/office/word/2010/wordprocessingShape" mc:Ignorable="w14 w15 w16se w16cid w16 w16cex w16sdtdh wp14">
   <w:abstractNum w:abstractNumId="0" w15:restartNumberingAfterBreak="0">
     <w:nsid w:val="010E6032"/>
     <w:multiLevelType w:val="hybridMultilevel"/>
@@ -13962,6 +13970,10 @@
 </file>
 
 <file path=customXml/item1.xml><?xml version="1.0" encoding="utf-8"?>
+<b:Sources xmlns:b="http://schemas.openxmlformats.org/officeDocument/2006/bibliography" xmlns="http://schemas.openxmlformats.org/officeDocument/2006/bibliography" SelectedStyle="\APASixthEditionOfficeOnline.xsl" StyleName="APA" Version="6"/>
+</file>
+
+<file path=customXml/item2.xml><?xml version="1.0" encoding="utf-8"?>
 <ct:contentTypeSchema xmlns:ct="http://schemas.microsoft.com/office/2006/metadata/contentType" xmlns:ma="http://schemas.microsoft.com/office/2006/metadata/properties/metaAttributes" ct:_="" ma:_="" ma:contentTypeName="Document" ma:contentTypeID="0x0101001ADAAAD0864E6849B812B177B969B40E" ma:contentTypeVersion="0" ma:contentTypeDescription="Create a new document." ma:contentTypeScope="" ma:versionID="5f40d924f72769cf3d28d3c60ebd99f6">
   <xsd:schema xmlns:xsd="http://www.w3.org/2001/XMLSchema" xmlns:xs="http://www.w3.org/2001/XMLSchema" xmlns:p="http://schemas.microsoft.com/office/2006/metadata/properties" targetNamespace="http://schemas.microsoft.com/office/2006/metadata/properties" ma:root="true" ma:fieldsID="0967b7be50301903c78f9c39c6fd9af8">
     <xsd:element name="properties">
@@ -14075,11 +14087,13 @@
 </ct:contentTypeSchema>
 </file>
 
-<file path=customXml/item2.xml><?xml version="1.0" encoding="utf-8"?>
-<b:Sources xmlns:b="http://schemas.openxmlformats.org/officeDocument/2006/bibliography" xmlns="http://schemas.openxmlformats.org/officeDocument/2006/bibliography" SelectedStyle="\APASixthEditionOfficeOnline.xsl" StyleName="APA" Version="6"/>
+<file path=customXml/item3.xml><?xml version="1.0" encoding="utf-8"?>
+<p:properties xmlns:p="http://schemas.microsoft.com/office/2006/metadata/properties" xmlns:xsi="http://www.w3.org/2001/XMLSchema-instance" xmlns:pc="http://schemas.microsoft.com/office/infopath/2007/PartnerControls">
+  <documentManagement/>
+</p:properties>
 </file>
 
-<file path=customXml/item3.xml><?xml version="1.0" encoding="utf-8"?>
+<file path=customXml/item4.xml><?xml version="1.0" encoding="utf-8"?>
 <?mso-contentType ?>
 <FormTemplates xmlns="http://schemas.microsoft.com/sharepoint/v3/contenttype/forms">
   <Display>DocumentLibraryForm</Display>
@@ -14088,13 +14102,15 @@
 </FormTemplates>
 </file>
 
-<file path=customXml/item4.xml><?xml version="1.0" encoding="utf-8"?>
-<p:properties xmlns:p="http://schemas.microsoft.com/office/2006/metadata/properties" xmlns:xsi="http://www.w3.org/2001/XMLSchema-instance" xmlns:pc="http://schemas.microsoft.com/office/infopath/2007/PartnerControls">
-  <documentManagement/>
-</p:properties>
+<file path=customXml/itemProps1.xml><?xml version="1.0" encoding="utf-8"?>
+<ds:datastoreItem xmlns:ds="http://schemas.openxmlformats.org/officeDocument/2006/customXml" ds:itemID="{E127B387-C119-48C2-AE40-D1C2685C659F}">
+  <ds:schemaRefs>
+    <ds:schemaRef ds:uri="http://schemas.openxmlformats.org/officeDocument/2006/bibliography"/>
+  </ds:schemaRefs>
+</ds:datastoreItem>
 </file>
 
-<file path=customXml/itemProps1.xml><?xml version="1.0" encoding="utf-8"?>
+<file path=customXml/itemProps2.xml><?xml version="1.0" encoding="utf-8"?>
 <ds:datastoreItem xmlns:ds="http://schemas.openxmlformats.org/officeDocument/2006/customXml" ds:itemID="{D7265D6D-C070-40B9-8469-D1E53F3BE97C}">
   <ds:schemaRefs>
     <ds:schemaRef ds:uri="http://schemas.microsoft.com/office/2006/metadata/contentType"/>
@@ -14110,27 +14126,19 @@
 </ds:datastoreItem>
 </file>
 
-<file path=customXml/itemProps2.xml><?xml version="1.0" encoding="utf-8"?>
-<ds:datastoreItem xmlns:ds="http://schemas.openxmlformats.org/officeDocument/2006/customXml" ds:itemID="{E127B387-C119-48C2-AE40-D1C2685C659F}">
-  <ds:schemaRefs>
-    <ds:schemaRef ds:uri="http://schemas.openxmlformats.org/officeDocument/2006/bibliography"/>
-  </ds:schemaRefs>
-</ds:datastoreItem>
-</file>
-
 <file path=customXml/itemProps3.xml><?xml version="1.0" encoding="utf-8"?>
-<ds:datastoreItem xmlns:ds="http://schemas.openxmlformats.org/officeDocument/2006/customXml" ds:itemID="{8E143FE1-7ABA-4D15-A71A-1842DEB1BA1A}">
-  <ds:schemaRefs>
-    <ds:schemaRef ds:uri="http://schemas.microsoft.com/sharepoint/v3/contenttype/forms"/>
-  </ds:schemaRefs>
-</ds:datastoreItem>
-</file>
-
-<file path=customXml/itemProps4.xml><?xml version="1.0" encoding="utf-8"?>
 <ds:datastoreItem xmlns:ds="http://schemas.openxmlformats.org/officeDocument/2006/customXml" ds:itemID="{E19AEDC5-AE1E-415D-8F62-AA2A9E482E3E}">
   <ds:schemaRefs>
     <ds:schemaRef ds:uri="http://schemas.microsoft.com/office/2006/metadata/properties"/>
     <ds:schemaRef ds:uri="http://schemas.microsoft.com/office/infopath/2007/PartnerControls"/>
   </ds:schemaRefs>
 </ds:datastoreItem>
+</file>
+
+<file path=customXml/itemProps4.xml><?xml version="1.0" encoding="utf-8"?>
+<ds:datastoreItem xmlns:ds="http://schemas.openxmlformats.org/officeDocument/2006/customXml" ds:itemID="{8E143FE1-7ABA-4D15-A71A-1842DEB1BA1A}">
+  <ds:schemaRefs>
+    <ds:schemaRef ds:uri="http://schemas.microsoft.com/sharepoint/v3/contenttype/forms"/>
+  </ds:schemaRefs>
+</ds:datastoreItem>
 </file>
</xml_diff>